<commit_message>
Diagramma classi e DAO
</commit_message>
<xml_diff>
--- a/projectDocumentation/Progetto java.docx
+++ b/projectDocumentation/Progetto java.docx
@@ -1,6 +1,6 @@
 
 <file path=word/document.xml><?xml version="1.0" encoding="utf-8"?>
-<w:document xmlns:wpc="http://schemas.microsoft.com/office/word/2010/wordprocessingCanvas" xmlns:cx="http://schemas.microsoft.com/office/drawing/2014/chartex" xmlns:mc="http://schemas.openxmlformats.org/markup-compatibility/2006" xmlns:o="urn:schemas-microsoft-com:office:office" xmlns:r="http://schemas.openxmlformats.org/officeDocument/2006/relationships" xmlns:m="http://schemas.openxmlformats.org/officeDocument/2006/math" xmlns:v="urn:schemas-microsoft-com:vml" xmlns:wp14="http://schemas.microsoft.com/office/word/2010/wordprocessingDrawing" xmlns:wp="http://schemas.openxmlformats.org/drawingml/2006/wordprocessingDrawing" xmlns:w10="urn:schemas-microsoft-com:office:word" xmlns:w="http://schemas.openxmlformats.org/wordprocessingml/2006/main" xmlns:w14="http://schemas.microsoft.com/office/word/2010/wordml" xmlns:w15="http://schemas.microsoft.com/office/word/2012/wordml" xmlns:w16se="http://schemas.microsoft.com/office/word/2015/wordml/symex" xmlns:wpg="http://schemas.microsoft.com/office/word/2010/wordprocessingGroup" xmlns:wpi="http://schemas.microsoft.com/office/word/2010/wordprocessingInk" xmlns:wne="http://schemas.microsoft.com/office/word/2006/wordml" xmlns:wps="http://schemas.microsoft.com/office/word/2010/wordprocessingShape" mc:Ignorable="w14 w15 w16se wp14">
+<w:document xmlns:wpc="http://schemas.microsoft.com/office/word/2010/wordprocessingCanvas" xmlns:cx="http://schemas.microsoft.com/office/drawing/2014/chartex" xmlns:cx1="http://schemas.microsoft.com/office/drawing/2015/9/8/chartex" xmlns:cx2="http://schemas.microsoft.com/office/drawing/2015/10/21/chartex" xmlns:cx3="http://schemas.microsoft.com/office/drawing/2016/5/9/chartex" xmlns:cx4="http://schemas.microsoft.com/office/drawing/2016/5/10/chartex" xmlns:cx5="http://schemas.microsoft.com/office/drawing/2016/5/11/chartex" xmlns:cx6="http://schemas.microsoft.com/office/drawing/2016/5/12/chartex" xmlns:cx7="http://schemas.microsoft.com/office/drawing/2016/5/13/chartex" xmlns:cx8="http://schemas.microsoft.com/office/drawing/2016/5/14/chartex" xmlns:mc="http://schemas.openxmlformats.org/markup-compatibility/2006" xmlns:aink="http://schemas.microsoft.com/office/drawing/2016/ink" xmlns:am3d="http://schemas.microsoft.com/office/drawing/2017/model3d" xmlns:o="urn:schemas-microsoft-com:office:office" xmlns:oel="http://schemas.microsoft.com/office/2019/extlst" xmlns:r="http://schemas.openxmlformats.org/officeDocument/2006/relationships" xmlns:m="http://schemas.openxmlformats.org/officeDocument/2006/math" xmlns:v="urn:schemas-microsoft-com:vml" xmlns:wp14="http://schemas.microsoft.com/office/word/2010/wordprocessingDrawing" xmlns:wp="http://schemas.openxmlformats.org/drawingml/2006/wordprocessingDrawing" xmlns:w10="urn:schemas-microsoft-com:office:word" xmlns:w="http://schemas.openxmlformats.org/wordprocessingml/2006/main" xmlns:w14="http://schemas.microsoft.com/office/word/2010/wordml" xmlns:w15="http://schemas.microsoft.com/office/word/2012/wordml" xmlns:w16cex="http://schemas.microsoft.com/office/word/2018/wordml/cex" xmlns:w16cid="http://schemas.microsoft.com/office/word/2016/wordml/cid" xmlns:w16="http://schemas.microsoft.com/office/word/2018/wordml" xmlns:w16du="http://schemas.microsoft.com/office/word/2023/wordml/word16du" xmlns:w16sdtdh="http://schemas.microsoft.com/office/word/2020/wordml/sdtdatahash" xmlns:w16sdtfl="http://schemas.microsoft.com/office/word/2024/wordml/sdtformatlock" xmlns:w16se="http://schemas.microsoft.com/office/word/2015/wordml/symex" xmlns:wpg="http://schemas.microsoft.com/office/word/2010/wordprocessingGroup" xmlns:wpi="http://schemas.microsoft.com/office/word/2010/wordprocessingInk" xmlns:wne="http://schemas.microsoft.com/office/word/2006/wordml" xmlns:wps="http://schemas.microsoft.com/office/word/2010/wordprocessingShape" mc:Ignorable="w14 w15 w16se w16cid w16 w16cex w16sdtdh w16sdtfl w16du wp14">
   <w:body>
     <w:p>
       <w:pPr>
@@ -88,19 +88,13 @@
         <w:rPr>
           <w:sz w:val="24"/>
         </w:rPr>
-        <w:t>Registrazione utente e autenti</w:t>
-      </w:r>
-      <w:r>
-        <w:rPr>
-          <w:sz w:val="24"/>
-        </w:rPr>
-        <w:t xml:space="preserve">cazione </w:t>
-      </w:r>
-      <w:r>
-        <w:rPr>
-          <w:sz w:val="24"/>
-        </w:rPr>
-        <w:t>staff</w:t>
+        <w:t>Accesso</w:t>
+      </w:r>
+      <w:r>
+        <w:rPr>
+          <w:sz w:val="24"/>
+        </w:rPr>
+        <w:t xml:space="preserve"> utente e autenticazione staff</w:t>
       </w:r>
     </w:p>
     <w:p>
@@ -136,19 +130,7 @@
         <w:rPr>
           <w:sz w:val="24"/>
         </w:rPr>
-        <w:t>Gesti</w:t>
-      </w:r>
-      <w:r>
-        <w:rPr>
-          <w:sz w:val="24"/>
-        </w:rPr>
-        <w:t xml:space="preserve">one delle </w:t>
-      </w:r>
-      <w:r>
-        <w:rPr>
-          <w:sz w:val="24"/>
-        </w:rPr>
-        <w:t>piste presenti nell’aeroporto</w:t>
+        <w:t>Gestione delle piste presenti nell’aeroporto</w:t>
       </w:r>
     </w:p>
     <w:p>
@@ -181,13 +163,20 @@
           <w:b/>
           <w:sz w:val="24"/>
         </w:rPr>
-        <w:t>Registrazione e autenti</w:t>
+        <w:t>Accesso</w:t>
       </w:r>
       <w:r>
         <w:rPr>
           <w:b/>
           <w:sz w:val="24"/>
         </w:rPr>
+        <w:t xml:space="preserve"> e autenti</w:t>
+      </w:r>
+      <w:r>
+        <w:rPr>
+          <w:b/>
+          <w:sz w:val="24"/>
+        </w:rPr>
         <w:t>cazione</w:t>
       </w:r>
     </w:p>
@@ -213,26 +202,52 @@
         <w:rPr>
           <w:sz w:val="24"/>
         </w:rPr>
-        <w:t>potrà pr</w:t>
-      </w:r>
-      <w:r>
-        <w:rPr>
-          <w:sz w:val="24"/>
-        </w:rPr>
-        <w:t xml:space="preserve">ocedere alla registrazione </w:t>
-      </w:r>
-    </w:p>
-    <w:p>
-      <w:pPr>
-        <w:rPr>
-          <w:sz w:val="24"/>
-        </w:rPr>
-      </w:pPr>
-      <w:r>
-        <w:rPr>
-          <w:sz w:val="24"/>
-        </w:rPr>
-        <w:t>Lo staff potranno att</w:t>
+        <w:t xml:space="preserve">potrà </w:t>
+      </w:r>
+      <w:r>
+        <w:rPr>
+          <w:sz w:val="24"/>
+        </w:rPr>
+        <w:t>accedere</w:t>
+      </w:r>
+      <w:r>
+        <w:rPr>
+          <w:sz w:val="24"/>
+        </w:rPr>
+        <w:t xml:space="preserve"> </w:t>
+      </w:r>
+      <w:r>
+        <w:rPr>
+          <w:sz w:val="24"/>
+        </w:rPr>
+        <w:t>tramite inserimento del solo codice fiscale.</w:t>
+      </w:r>
+    </w:p>
+    <w:p>
+      <w:pPr>
+        <w:rPr>
+          <w:sz w:val="24"/>
+        </w:rPr>
+      </w:pPr>
+      <w:r>
+        <w:rPr>
+          <w:sz w:val="24"/>
+        </w:rPr>
+        <w:t xml:space="preserve">Lo staff </w:t>
+      </w:r>
+      <w:proofErr w:type="gramStart"/>
+      <w:r>
+        <w:rPr>
+          <w:sz w:val="24"/>
+        </w:rPr>
+        <w:t>potranno</w:t>
+      </w:r>
+      <w:proofErr w:type="gramEnd"/>
+      <w:r>
+        <w:rPr>
+          <w:sz w:val="24"/>
+        </w:rPr>
+        <w:t xml:space="preserve"> att</w:t>
       </w:r>
       <w:r>
         <w:rPr>
@@ -347,8 +362,6 @@
         </w:rPr>
         <w:t>fornire il nome a cui collegare la prenotazione</w:t>
       </w:r>
-      <w:bookmarkStart w:id="0" w:name="_GoBack"/>
-      <w:bookmarkEnd w:id="0"/>
     </w:p>
     <w:p>
       <w:pPr>
@@ -388,14 +401,9 @@
       <w:r>
         <w:rPr>
           <w:sz w:val="24"/>
-        </w:rPr>
-        <w:t>Ogni qu</w:t>
-      </w:r>
-      <w:r>
-        <w:rPr>
-          <w:sz w:val="24"/>
-        </w:rPr>
-        <w:t>al volta ci sarà una nuova prenotazione la parte di software che si occuperà della gestione dell’aeroporto dovrà andare ad occupare i posti nel determinato volo</w:t>
+          <w:highlight w:val="yellow"/>
+        </w:rPr>
+        <w:t>Ogni qual volta ci sarà una nuova prenotazione la parte di software che si occuperà della gestione dell’aeroporto dovrà andare ad occupare i posti nel determinato volo</w:t>
       </w:r>
     </w:p>
     <w:p>
@@ -475,19 +483,14 @@
         </w:numPr>
         <w:rPr>
           <w:sz w:val="24"/>
-        </w:rPr>
-      </w:pPr>
-      <w:r>
-        <w:rPr>
-          <w:sz w:val="24"/>
-        </w:rPr>
-        <w:t>RF1</w:t>
-      </w:r>
-      <w:r>
-        <w:rPr>
-          <w:sz w:val="24"/>
-        </w:rPr>
-        <w:t xml:space="preserve">: </w:t>
+          <w:highlight w:val="yellow"/>
+        </w:rPr>
+      </w:pPr>
+      <w:r>
+        <w:rPr>
+          <w:sz w:val="24"/>
+        </w:rPr>
+        <w:t xml:space="preserve">RF1: </w:t>
       </w:r>
       <w:r>
         <w:rPr>
@@ -512,6 +515,19 @@
           <w:sz w:val="24"/>
         </w:rPr>
         <w:t xml:space="preserve"> deve permettere a utente di accedere al servizio mediante il proprio codice fiscale</w:t>
+      </w:r>
+      <w:r>
+        <w:rPr>
+          <w:sz w:val="24"/>
+        </w:rPr>
+        <w:t xml:space="preserve">, </w:t>
+      </w:r>
+      <w:r>
+        <w:rPr>
+          <w:sz w:val="24"/>
+          <w:highlight w:val="yellow"/>
+        </w:rPr>
+        <w:t>senza la necessità di una procedura di registrazione formale</w:t>
       </w:r>
     </w:p>
     <w:p>
@@ -529,13 +545,7 @@
         <w:rPr>
           <w:sz w:val="24"/>
         </w:rPr>
-        <w:t>RF2</w:t>
-      </w:r>
-      <w:r>
-        <w:rPr>
-          <w:sz w:val="24"/>
-        </w:rPr>
-        <w:t xml:space="preserve">: </w:t>
+        <w:t xml:space="preserve">RF2: </w:t>
       </w:r>
       <w:r>
         <w:rPr>
@@ -547,19 +557,7 @@
         <w:rPr>
           <w:sz w:val="24"/>
         </w:rPr>
-        <w:t>s</w:t>
-      </w:r>
-      <w:r>
-        <w:rPr>
-          <w:sz w:val="24"/>
-        </w:rPr>
-        <w:t>istema deve permettere a utente di</w:t>
-      </w:r>
-      <w:r>
-        <w:rPr>
-          <w:sz w:val="24"/>
-        </w:rPr>
-        <w:t xml:space="preserve"> visualizzare tutti i voli disponibili con la possibilità di cercare per un attributo specifico  </w:t>
+        <w:t xml:space="preserve">sistema deve permettere a utente di visualizzare tutti i voli disponibili con la possibilità di cercare per un attributo specifico  </w:t>
       </w:r>
     </w:p>
     <w:p>
@@ -577,13 +575,7 @@
         <w:rPr>
           <w:sz w:val="24"/>
         </w:rPr>
-        <w:t>RF3</w:t>
-      </w:r>
-      <w:r>
-        <w:rPr>
-          <w:sz w:val="24"/>
-        </w:rPr>
-        <w:t xml:space="preserve">: </w:t>
+        <w:t xml:space="preserve">RF3: </w:t>
       </w:r>
       <w:r>
         <w:rPr>
@@ -595,19 +587,7 @@
         <w:rPr>
           <w:sz w:val="24"/>
         </w:rPr>
-        <w:t>s</w:t>
-      </w:r>
-      <w:r>
-        <w:rPr>
-          <w:sz w:val="24"/>
-        </w:rPr>
-        <w:t>istema deve permettere a utente di</w:t>
-      </w:r>
-      <w:r>
-        <w:rPr>
-          <w:sz w:val="24"/>
-        </w:rPr>
-        <w:t xml:space="preserve"> prenotare un volo </w:t>
+        <w:t xml:space="preserve">sistema deve permettere a utente di prenotare un volo </w:t>
       </w:r>
     </w:p>
     <w:p>
@@ -625,13 +605,7 @@
         <w:rPr>
           <w:sz w:val="24"/>
         </w:rPr>
-        <w:t>RF4</w:t>
-      </w:r>
-      <w:r>
-        <w:rPr>
-          <w:sz w:val="24"/>
-        </w:rPr>
-        <w:t xml:space="preserve">: </w:t>
+        <w:t xml:space="preserve">RF4: </w:t>
       </w:r>
       <w:r>
         <w:rPr>
@@ -643,19 +617,7 @@
         <w:rPr>
           <w:sz w:val="24"/>
         </w:rPr>
-        <w:t>s</w:t>
-      </w:r>
-      <w:r>
-        <w:rPr>
-          <w:sz w:val="24"/>
-        </w:rPr>
-        <w:t>istema deve permettere a utente di</w:t>
-      </w:r>
-      <w:r>
-        <w:rPr>
-          <w:sz w:val="24"/>
-        </w:rPr>
-        <w:t xml:space="preserve"> visualizzare, stampare e cancellare le proprie prenotazioni</w:t>
+        <w:t>sistema deve permettere a utente di visualizzare, stampare e cancellare le proprie prenotazioni</w:t>
       </w:r>
     </w:p>
     <w:p>
@@ -688,13 +650,8 @@
         <w:rPr>
           <w:sz w:val="24"/>
         </w:rPr>
-        <w:t>RF5</w:t>
-      </w:r>
-      <w:r>
-        <w:rPr>
-          <w:sz w:val="24"/>
-        </w:rPr>
-        <w:t xml:space="preserve">: </w:t>
+        <w:lastRenderedPageBreak/>
+        <w:t xml:space="preserve">RF5: </w:t>
       </w:r>
       <w:r>
         <w:rPr>
@@ -718,7 +675,19 @@
         <w:rPr>
           <w:sz w:val="24"/>
         </w:rPr>
-        <w:t xml:space="preserve">ere all’utente di </w:t>
+        <w:t>ere all</w:t>
+      </w:r>
+      <w:r>
+        <w:rPr>
+          <w:sz w:val="24"/>
+        </w:rPr>
+        <w:t>o staff</w:t>
+      </w:r>
+      <w:r>
+        <w:rPr>
+          <w:sz w:val="24"/>
+        </w:rPr>
+        <w:t xml:space="preserve"> di </w:t>
       </w:r>
       <w:r>
         <w:rPr>
@@ -736,7 +705,13 @@
         <w:rPr>
           <w:sz w:val="24"/>
         </w:rPr>
-        <w:t xml:space="preserve"> mediante password dello staff</w:t>
+        <w:t xml:space="preserve"> mediante password </w:t>
+      </w:r>
+      <w:r>
+        <w:rPr>
+          <w:sz w:val="24"/>
+        </w:rPr>
+        <w:t>predefinita fornita dall’azienda</w:t>
       </w:r>
     </w:p>
     <w:p>
@@ -754,14 +729,7 @@
         <w:rPr>
           <w:sz w:val="24"/>
         </w:rPr>
-        <w:lastRenderedPageBreak/>
-        <w:t>RF6</w:t>
-      </w:r>
-      <w:r>
-        <w:rPr>
-          <w:sz w:val="24"/>
-        </w:rPr>
-        <w:t xml:space="preserve">: </w:t>
+        <w:t xml:space="preserve">RF6: </w:t>
       </w:r>
       <w:r>
         <w:rPr>
@@ -779,13 +747,7 @@
         <w:rPr>
           <w:sz w:val="24"/>
         </w:rPr>
-        <w:t>istema deve permettere a staff di visualizzare</w:t>
-      </w:r>
-      <w:r>
-        <w:rPr>
-          <w:sz w:val="24"/>
-        </w:rPr>
-        <w:t xml:space="preserve"> tutti</w:t>
+        <w:t>istema deve permettere a staff di visualizzare tutti</w:t>
       </w:r>
       <w:r>
         <w:rPr>
@@ -815,13 +777,7 @@
         <w:rPr>
           <w:sz w:val="24"/>
         </w:rPr>
-        <w:t>RF7</w:t>
-      </w:r>
-      <w:r>
-        <w:rPr>
-          <w:sz w:val="24"/>
-        </w:rPr>
-        <w:t xml:space="preserve">: </w:t>
+        <w:t xml:space="preserve">RF7: </w:t>
       </w:r>
       <w:r>
         <w:rPr>
@@ -839,13 +795,7 @@
         <w:rPr>
           <w:sz w:val="24"/>
         </w:rPr>
-        <w:t xml:space="preserve">istema deve permettere a </w:t>
-      </w:r>
-      <w:r>
-        <w:rPr>
-          <w:sz w:val="24"/>
-        </w:rPr>
-        <w:t>staff di aggiungere</w:t>
+        <w:t>istema deve permettere a staff di aggiungere</w:t>
       </w:r>
       <w:r>
         <w:rPr>
@@ -887,13 +837,7 @@
         <w:rPr>
           <w:sz w:val="24"/>
         </w:rPr>
-        <w:t>RF8</w:t>
-      </w:r>
-      <w:r>
-        <w:rPr>
-          <w:sz w:val="24"/>
-        </w:rPr>
-        <w:t xml:space="preserve">: </w:t>
+        <w:t xml:space="preserve">RF8: </w:t>
       </w:r>
       <w:r>
         <w:rPr>
@@ -923,7 +867,43 @@
         <w:rPr>
           <w:sz w:val="24"/>
         </w:rPr>
-        <w:t xml:space="preserve"> del volo selezionato</w:t>
+        <w:t xml:space="preserve"> </w:t>
+      </w:r>
+      <w:r>
+        <w:rPr>
+          <w:sz w:val="24"/>
+        </w:rPr>
+        <w:t xml:space="preserve">relativi </w:t>
+      </w:r>
+      <w:r>
+        <w:rPr>
+          <w:sz w:val="24"/>
+        </w:rPr>
+        <w:t>specific</w:t>
+      </w:r>
+      <w:r>
+        <w:rPr>
+          <w:sz w:val="24"/>
+        </w:rPr>
+        <w:t>i</w:t>
+      </w:r>
+      <w:r>
+        <w:rPr>
+          <w:sz w:val="24"/>
+        </w:rPr>
+        <w:t xml:space="preserve"> vol</w:t>
+      </w:r>
+      <w:r>
+        <w:rPr>
+          <w:sz w:val="24"/>
+        </w:rPr>
+        <w:t xml:space="preserve">i </w:t>
+      </w:r>
+      <w:r>
+        <w:rPr>
+          <w:sz w:val="24"/>
+        </w:rPr>
+        <w:t xml:space="preserve"> </w:t>
       </w:r>
     </w:p>
     <w:p>
@@ -941,13 +921,7 @@
         <w:rPr>
           <w:sz w:val="24"/>
         </w:rPr>
-        <w:t>RF9</w:t>
-      </w:r>
-      <w:r>
-        <w:rPr>
-          <w:sz w:val="24"/>
-        </w:rPr>
-        <w:t xml:space="preserve">: </w:t>
+        <w:t xml:space="preserve">RF9: </w:t>
       </w:r>
       <w:r>
         <w:rPr>
@@ -1067,7 +1041,13 @@
         <w:rPr>
           <w:sz w:val="24"/>
         </w:rPr>
-        <w:t>vo munito di JVM.</w:t>
+        <w:t>vo munito di J</w:t>
+      </w:r>
+      <w:r>
+        <w:rPr>
+          <w:sz w:val="24"/>
+        </w:rPr>
+        <w:t>ava Virtual Machine (JVM)</w:t>
       </w:r>
     </w:p>
     <w:p>
@@ -1104,7 +1084,21 @@
         <w:rPr>
           <w:sz w:val="24"/>
         </w:rPr>
-        <w:t xml:space="preserve">Il sistema deve essere ultimato entro il 25 Giugno 2024. </w:t>
+        <w:t xml:space="preserve">Il sistema deve essere ultimato entro il 25 </w:t>
+      </w:r>
+      <w:proofErr w:type="gramStart"/>
+      <w:r>
+        <w:rPr>
+          <w:sz w:val="24"/>
+        </w:rPr>
+        <w:t>Giugno</w:t>
+      </w:r>
+      <w:proofErr w:type="gramEnd"/>
+      <w:r>
+        <w:rPr>
+          <w:sz w:val="24"/>
+        </w:rPr>
+        <w:t xml:space="preserve"> 2024. </w:t>
       </w:r>
     </w:p>
     <w:p>
@@ -1176,36 +1170,26 @@
         <w:rPr>
           <w:sz w:val="24"/>
         </w:rPr>
+        <w:t xml:space="preserve"> MySQL</w:t>
+      </w:r>
+      <w:r>
+        <w:rPr>
+          <w:sz w:val="24"/>
+        </w:rPr>
         <w:t xml:space="preserve"> </w:t>
       </w:r>
-      <w:proofErr w:type="spellStart"/>
-      <w:r>
-        <w:rPr>
-          <w:sz w:val="24"/>
-        </w:rPr>
-        <w:t>MySQL</w:t>
-      </w:r>
-      <w:proofErr w:type="spellEnd"/>
-      <w:r>
-        <w:rPr>
-          <w:sz w:val="24"/>
-        </w:rPr>
-        <w:t xml:space="preserve"> </w:t>
-      </w:r>
-      <w:r>
-        <w:rPr>
-          <w:sz w:val="24"/>
-        </w:rPr>
-        <w:t xml:space="preserve">e </w:t>
-      </w:r>
-      <w:proofErr w:type="spellStart"/>
-      <w:r>
-        <w:rPr>
-          <w:sz w:val="24"/>
-        </w:rPr>
-        <w:t>JavaFX</w:t>
-      </w:r>
-      <w:proofErr w:type="spellEnd"/>
+      <w:r>
+        <w:rPr>
+          <w:sz w:val="24"/>
+        </w:rPr>
+        <w:t>e Java</w:t>
+      </w:r>
+      <w:r>
+        <w:rPr>
+          <w:sz w:val="24"/>
+        </w:rPr>
+        <w:t xml:space="preserve"> Swing</w:t>
+      </w:r>
       <w:r>
         <w:rPr>
           <w:sz w:val="24"/>
@@ -1247,16 +1231,8 @@
         <w:rPr>
           <w:sz w:val="24"/>
         </w:rPr>
-        <w:t xml:space="preserve">Il sistema si appoggia a connessioni con database esterno </w:t>
-      </w:r>
-      <w:proofErr w:type="spellStart"/>
-      <w:r>
-        <w:rPr>
-          <w:sz w:val="24"/>
-        </w:rPr>
-        <w:t>MySQL</w:t>
-      </w:r>
-      <w:proofErr w:type="spellEnd"/>
+        <w:t>Il sistema si appoggia a connessioni con database esterno MySQL</w:t>
+      </w:r>
       <w:r>
         <w:rPr>
           <w:sz w:val="24"/>
@@ -1297,7 +1273,7 @@
 </file>
 
 <file path=word/numbering.xml><?xml version="1.0" encoding="utf-8"?>
-<w:numbering xmlns:wpc="http://schemas.microsoft.com/office/word/2010/wordprocessingCanvas" xmlns:cx="http://schemas.microsoft.com/office/drawing/2014/chartex" xmlns:mc="http://schemas.openxmlformats.org/markup-compatibility/2006" xmlns:o="urn:schemas-microsoft-com:office:office" xmlns:r="http://schemas.openxmlformats.org/officeDocument/2006/relationships" xmlns:m="http://schemas.openxmlformats.org/officeDocument/2006/math" xmlns:v="urn:schemas-microsoft-com:vml" xmlns:wp14="http://schemas.microsoft.com/office/word/2010/wordprocessingDrawing" xmlns:wp="http://schemas.openxmlformats.org/drawingml/2006/wordprocessingDrawing" xmlns:w10="urn:schemas-microsoft-com:office:word" xmlns:w="http://schemas.openxmlformats.org/wordprocessingml/2006/main" xmlns:w14="http://schemas.microsoft.com/office/word/2010/wordml" xmlns:w15="http://schemas.microsoft.com/office/word/2012/wordml" xmlns:w16se="http://schemas.microsoft.com/office/word/2015/wordml/symex" xmlns:wpg="http://schemas.microsoft.com/office/word/2010/wordprocessingGroup" xmlns:wpi="http://schemas.microsoft.com/office/word/2010/wordprocessingInk" xmlns:wne="http://schemas.microsoft.com/office/word/2006/wordml" xmlns:wps="http://schemas.microsoft.com/office/word/2010/wordprocessingShape" mc:Ignorable="w14 w15 w16se wp14">
+<w:numbering xmlns:wpc="http://schemas.microsoft.com/office/word/2010/wordprocessingCanvas" xmlns:cx="http://schemas.microsoft.com/office/drawing/2014/chartex" xmlns:cx1="http://schemas.microsoft.com/office/drawing/2015/9/8/chartex" xmlns:cx2="http://schemas.microsoft.com/office/drawing/2015/10/21/chartex" xmlns:cx3="http://schemas.microsoft.com/office/drawing/2016/5/9/chartex" xmlns:cx4="http://schemas.microsoft.com/office/drawing/2016/5/10/chartex" xmlns:cx5="http://schemas.microsoft.com/office/drawing/2016/5/11/chartex" xmlns:cx6="http://schemas.microsoft.com/office/drawing/2016/5/12/chartex" xmlns:cx7="http://schemas.microsoft.com/office/drawing/2016/5/13/chartex" xmlns:cx8="http://schemas.microsoft.com/office/drawing/2016/5/14/chartex" xmlns:mc="http://schemas.openxmlformats.org/markup-compatibility/2006" xmlns:aink="http://schemas.microsoft.com/office/drawing/2016/ink" xmlns:am3d="http://schemas.microsoft.com/office/drawing/2017/model3d" xmlns:o="urn:schemas-microsoft-com:office:office" xmlns:oel="http://schemas.microsoft.com/office/2019/extlst" xmlns:r="http://schemas.openxmlformats.org/officeDocument/2006/relationships" xmlns:m="http://schemas.openxmlformats.org/officeDocument/2006/math" xmlns:v="urn:schemas-microsoft-com:vml" xmlns:wp14="http://schemas.microsoft.com/office/word/2010/wordprocessingDrawing" xmlns:wp="http://schemas.openxmlformats.org/drawingml/2006/wordprocessingDrawing" xmlns:w10="urn:schemas-microsoft-com:office:word" xmlns:w="http://schemas.openxmlformats.org/wordprocessingml/2006/main" xmlns:w14="http://schemas.microsoft.com/office/word/2010/wordml" xmlns:w15="http://schemas.microsoft.com/office/word/2012/wordml" xmlns:w16cex="http://schemas.microsoft.com/office/word/2018/wordml/cex" xmlns:w16cid="http://schemas.microsoft.com/office/word/2016/wordml/cid" xmlns:w16="http://schemas.microsoft.com/office/word/2018/wordml" xmlns:w16du="http://schemas.microsoft.com/office/word/2023/wordml/word16du" xmlns:w16sdtdh="http://schemas.microsoft.com/office/word/2020/wordml/sdtdatahash" xmlns:w16sdtfl="http://schemas.microsoft.com/office/word/2024/wordml/sdtformatlock" xmlns:w16se="http://schemas.microsoft.com/office/word/2015/wordml/symex" xmlns:wpg="http://schemas.microsoft.com/office/word/2010/wordprocessingGroup" xmlns:wpi="http://schemas.microsoft.com/office/word/2010/wordprocessingInk" xmlns:wne="http://schemas.microsoft.com/office/word/2006/wordml" xmlns:wps="http://schemas.microsoft.com/office/word/2010/wordprocessingShape" mc:Ignorable="w14 w15 w16se w16cid w16 w16cex w16sdtdh w16sdtfl w16du wp14">
   <w:abstractNum w:abstractNumId="0" w15:restartNumberingAfterBreak="0">
     <w:nsid w:val="0D942634"/>
     <w:multiLevelType w:val="hybridMultilevel"/>
@@ -2911,50 +2887,50 @@
       </w:rPr>
     </w:lvl>
   </w:abstractNum>
-  <w:num w:numId="1">
+  <w:num w:numId="1" w16cid:durableId="1669206563">
     <w:abstractNumId w:val="2"/>
   </w:num>
-  <w:num w:numId="2">
+  <w:num w:numId="2" w16cid:durableId="1394279577">
     <w:abstractNumId w:val="1"/>
   </w:num>
-  <w:num w:numId="3">
+  <w:num w:numId="3" w16cid:durableId="22637517">
     <w:abstractNumId w:val="12"/>
   </w:num>
-  <w:num w:numId="4">
+  <w:num w:numId="4" w16cid:durableId="1111820749">
     <w:abstractNumId w:val="5"/>
   </w:num>
-  <w:num w:numId="5">
+  <w:num w:numId="5" w16cid:durableId="48002017">
     <w:abstractNumId w:val="10"/>
   </w:num>
-  <w:num w:numId="6">
+  <w:num w:numId="6" w16cid:durableId="428425343">
     <w:abstractNumId w:val="11"/>
   </w:num>
-  <w:num w:numId="7">
+  <w:num w:numId="7" w16cid:durableId="2027175510">
     <w:abstractNumId w:val="8"/>
   </w:num>
-  <w:num w:numId="8">
+  <w:num w:numId="8" w16cid:durableId="1005281576">
     <w:abstractNumId w:val="4"/>
   </w:num>
-  <w:num w:numId="9">
+  <w:num w:numId="9" w16cid:durableId="1185636297">
     <w:abstractNumId w:val="9"/>
   </w:num>
-  <w:num w:numId="10">
+  <w:num w:numId="10" w16cid:durableId="1694915958">
     <w:abstractNumId w:val="7"/>
   </w:num>
-  <w:num w:numId="11">
+  <w:num w:numId="11" w16cid:durableId="1800293701">
     <w:abstractNumId w:val="3"/>
   </w:num>
-  <w:num w:numId="12">
+  <w:num w:numId="12" w16cid:durableId="1741755871">
     <w:abstractNumId w:val="0"/>
   </w:num>
-  <w:num w:numId="13">
+  <w:num w:numId="13" w16cid:durableId="1819299389">
     <w:abstractNumId w:val="6"/>
   </w:num>
 </w:numbering>
 </file>
 
 <file path=word/styles.xml><?xml version="1.0" encoding="utf-8"?>
-<w:styles xmlns:mc="http://schemas.openxmlformats.org/markup-compatibility/2006" xmlns:r="http://schemas.openxmlformats.org/officeDocument/2006/relationships" xmlns:w="http://schemas.openxmlformats.org/wordprocessingml/2006/main" xmlns:w14="http://schemas.microsoft.com/office/word/2010/wordml" xmlns:w15="http://schemas.microsoft.com/office/word/2012/wordml" xmlns:w16se="http://schemas.microsoft.com/office/word/2015/wordml/symex" mc:Ignorable="w14 w15 w16se">
+<w:styles xmlns:mc="http://schemas.openxmlformats.org/markup-compatibility/2006" xmlns:r="http://schemas.openxmlformats.org/officeDocument/2006/relationships" xmlns:w="http://schemas.openxmlformats.org/wordprocessingml/2006/main" xmlns:w14="http://schemas.microsoft.com/office/word/2010/wordml" xmlns:w15="http://schemas.microsoft.com/office/word/2012/wordml" xmlns:w16cex="http://schemas.microsoft.com/office/word/2018/wordml/cex" xmlns:w16cid="http://schemas.microsoft.com/office/word/2016/wordml/cid" xmlns:w16="http://schemas.microsoft.com/office/word/2018/wordml" xmlns:w16du="http://schemas.microsoft.com/office/word/2023/wordml/word16du" xmlns:w16sdtdh="http://schemas.microsoft.com/office/word/2020/wordml/sdtdatahash" xmlns:w16sdtfl="http://schemas.microsoft.com/office/word/2024/wordml/sdtformatlock" xmlns:w16se="http://schemas.microsoft.com/office/word/2015/wordml/symex" mc:Ignorable="w14 w15 w16se w16cid w16 w16cex w16sdtdh w16sdtfl w16du">
   <w:docDefaults>
     <w:rPrDefault>
       <w:rPr>
@@ -2972,7 +2948,7 @@
       </w:pPr>
     </w:pPrDefault>
   </w:docDefaults>
-  <w:latentStyles w:defLockedState="0" w:defUIPriority="99" w:defSemiHidden="0" w:defUnhideWhenUsed="0" w:defQFormat="0" w:count="371">
+  <w:latentStyles w:defLockedState="0" w:defUIPriority="99" w:defSemiHidden="0" w:defUnhideWhenUsed="0" w:defQFormat="0" w:count="376">
     <w:lsdException w:name="Normal" w:uiPriority="0" w:qFormat="1"/>
     <w:lsdException w:name="heading 1" w:uiPriority="9" w:qFormat="1"/>
     <w:lsdException w:name="heading 2" w:semiHidden="1" w:uiPriority="9" w:unhideWhenUsed="1" w:qFormat="1"/>
@@ -3344,6 +3320,11 @@
     <w:lsdException w:name="List Table 5 Dark Accent 6" w:uiPriority="50"/>
     <w:lsdException w:name="List Table 6 Colorful Accent 6" w:uiPriority="51"/>
     <w:lsdException w:name="List Table 7 Colorful Accent 6" w:uiPriority="52"/>
+    <w:lsdException w:name="Mention" w:semiHidden="1" w:unhideWhenUsed="1"/>
+    <w:lsdException w:name="Smart Hyperlink" w:semiHidden="1" w:unhideWhenUsed="1"/>
+    <w:lsdException w:name="Hashtag" w:semiHidden="1" w:unhideWhenUsed="1"/>
+    <w:lsdException w:name="Unresolved Mention" w:semiHidden="1" w:unhideWhenUsed="1"/>
+    <w:lsdException w:name="Smart Link" w:semiHidden="1" w:unhideWhenUsed="1"/>
   </w:latentStyles>
   <w:style w:type="paragraph" w:default="1" w:styleId="Normale">
     <w:name w:val="Normal"/>
@@ -3374,6 +3355,7 @@
   <w:style w:type="character" w:default="1" w:styleId="Carpredefinitoparagrafo">
     <w:name w:val="Default Paragraph Font"/>
     <w:uiPriority w:val="1"/>
+    <w:semiHidden/>
     <w:unhideWhenUsed/>
   </w:style>
   <w:style w:type="table" w:default="1" w:styleId="Tabellanormale">

</xml_diff>